<commit_message>
Tabbed Pane + version 3 avec mutex
</commit_message>
<xml_diff>
--- a/RapportThreadWirthRey.docx
+++ b/RapportThreadWirthRey.docx
@@ -10,6 +10,7 @@
           <w:docPartUnique/>
         </w:docPartObj>
       </w:sdtPr>
+      <w:sdtEndPr/>
       <w:sdtContent>
         <w:p/>
         <w:tbl>
@@ -44,6 +45,7 @@
                 <w:dataBinding w:prefixMappings="xmlns:ns0='http://schemas.openxmlformats.org/officeDocument/2006/extended-properties'" w:xpath="/ns0:Properties[1]/ns0:Company[1]" w:storeItemID="{6668398D-A668-4E3E-A5EB-62B293D839F1}"/>
                 <w:text/>
               </w:sdtPr>
+              <w:sdtEndPr/>
               <w:sdtContent>
                 <w:tc>
                   <w:tcPr>
@@ -97,6 +99,7 @@
                   <w:dataBinding w:prefixMappings="xmlns:ns0='http://schemas.openxmlformats.org/package/2006/metadata/core-properties' xmlns:ns1='http://purl.org/dc/elements/1.1/'" w:xpath="/ns0:coreProperties[1]/ns1:title[1]" w:storeItemID="{6C3C8BC8-F283-45AE-878A-BAB7291924A1}"/>
                   <w:text/>
                 </w:sdtPr>
+                <w:sdtEndPr/>
                 <w:sdtContent>
                   <w:p>
                     <w:pPr>
@@ -139,6 +142,7 @@
                 <w:dataBinding w:prefixMappings="xmlns:ns0='http://schemas.openxmlformats.org/package/2006/metadata/core-properties' xmlns:ns1='http://purl.org/dc/elements/1.1/'" w:xpath="/ns0:coreProperties[1]/ns1:subject[1]" w:storeItemID="{6C3C8BC8-F283-45AE-878A-BAB7291924A1}"/>
                 <w:text/>
               </w:sdtPr>
+              <w:sdtEndPr/>
               <w:sdtContent>
                 <w:tc>
                   <w:tcPr>
@@ -207,6 +211,7 @@
                   <w:dataBinding w:prefixMappings="xmlns:ns0='http://schemas.openxmlformats.org/package/2006/metadata/core-properties' xmlns:ns1='http://purl.org/dc/elements/1.1/'" w:xpath="/ns0:coreProperties[1]/ns1:creator[1]" w:storeItemID="{6C3C8BC8-F283-45AE-878A-BAB7291924A1}"/>
                   <w:text/>
                 </w:sdtPr>
+                <w:sdtEndPr/>
                 <w:sdtContent>
                   <w:p>
                     <w:pPr>
@@ -267,6 +272,7 @@
                     <w:calendar w:val="gregorian"/>
                   </w:date>
                 </w:sdtPr>
+                <w:sdtEndPr/>
                 <w:sdtContent>
                   <w:p>
                     <w:pPr>
@@ -311,7 +317,11 @@
     <w:sdt>
       <w:sdtPr>
         <w:rPr>
-          <w:lang w:val="fr-FR"/>
+          <w:rFonts w:asciiTheme="minorHAnsi" w:eastAsiaTheme="minorHAnsi" w:hAnsiTheme="minorHAnsi" w:cstheme="minorBidi"/>
+          <w:color w:val="auto"/>
+          <w:sz w:val="22"/>
+          <w:szCs w:val="22"/>
+          <w:lang w:val="fr-FR" w:eastAsia="en-US"/>
         </w:rPr>
         <w:id w:val="-2098017304"/>
         <w:docPartObj>
@@ -321,13 +331,8 @@
       </w:sdtPr>
       <w:sdtEndPr>
         <w:rPr>
-          <w:rFonts w:asciiTheme="minorHAnsi" w:eastAsiaTheme="minorHAnsi" w:hAnsiTheme="minorHAnsi" w:cstheme="minorBidi"/>
           <w:b/>
           <w:bCs/>
-          <w:color w:val="auto"/>
-          <w:sz w:val="22"/>
-          <w:szCs w:val="22"/>
-          <w:lang w:eastAsia="en-US"/>
         </w:rPr>
       </w:sdtEndPr>
       <w:sdtContent>
@@ -363,110 +368,63 @@
           <w:r>
             <w:fldChar w:fldCharType="separate"/>
           </w:r>
-          <w:bookmarkStart w:id="0" w:name="_GoBack"/>
-          <w:bookmarkEnd w:id="0"/>
-          <w:r>
-            <w:rPr>
-              <w:rStyle w:val="Lienhypertexte"/>
-              <w:noProof/>
-            </w:rPr>
-            <w:fldChar w:fldCharType="begin"/>
-          </w:r>
-          <w:r>
-            <w:rPr>
-              <w:rStyle w:val="Lienhypertexte"/>
-              <w:noProof/>
-            </w:rPr>
-            <w:instrText xml:space="preserve"> </w:instrText>
-          </w:r>
-          <w:r>
-            <w:rPr>
-              <w:noProof/>
-            </w:rPr>
-            <w:instrText>HYPERLINK \l "_Toc450223324"</w:instrText>
-          </w:r>
-          <w:r>
-            <w:rPr>
-              <w:rStyle w:val="Lienhypertexte"/>
-              <w:noProof/>
-            </w:rPr>
-            <w:instrText xml:space="preserve"> </w:instrText>
-          </w:r>
-          <w:r>
-            <w:rPr>
-              <w:rStyle w:val="Lienhypertexte"/>
-              <w:noProof/>
-            </w:rPr>
-          </w:r>
-          <w:r>
-            <w:rPr>
-              <w:rStyle w:val="Lienhypertexte"/>
-              <w:noProof/>
-            </w:rPr>
-            <w:fldChar w:fldCharType="separate"/>
-          </w:r>
-          <w:r>
-            <w:rPr>
-              <w:rStyle w:val="Lienhypertexte"/>
-              <w:noProof/>
-            </w:rPr>
-            <w:t>Threads Posix</w:t>
-          </w:r>
-          <w:r>
-            <w:rPr>
-              <w:noProof/>
-              <w:webHidden/>
-            </w:rPr>
-            <w:tab/>
-          </w:r>
-          <w:r>
-            <w:rPr>
-              <w:noProof/>
-              <w:webHidden/>
-            </w:rPr>
-            <w:fldChar w:fldCharType="begin"/>
-          </w:r>
-          <w:r>
-            <w:rPr>
-              <w:noProof/>
-              <w:webHidden/>
-            </w:rPr>
-            <w:instrText xml:space="preserve"> PAGEREF _Toc450223324 \h </w:instrText>
-          </w:r>
-          <w:r>
-            <w:rPr>
-              <w:noProof/>
-              <w:webHidden/>
-            </w:rPr>
-          </w:r>
-          <w:r>
-            <w:rPr>
-              <w:noProof/>
-              <w:webHidden/>
-            </w:rPr>
-            <w:fldChar w:fldCharType="separate"/>
-          </w:r>
-          <w:r>
-            <w:rPr>
-              <w:noProof/>
-              <w:webHidden/>
-            </w:rPr>
-            <w:t>2</w:t>
-          </w:r>
-          <w:r>
-            <w:rPr>
-              <w:noProof/>
-              <w:webHidden/>
-            </w:rPr>
-            <w:fldChar w:fldCharType="end"/>
-          </w:r>
-          <w:r>
-            <w:rPr>
-              <w:rStyle w:val="Lienhypertexte"/>
-              <w:noProof/>
-            </w:rPr>
-            <w:fldChar w:fldCharType="end"/>
-          </w:r>
+          <w:hyperlink w:anchor="_Toc450223324" w:history="1">
+            <w:r>
+              <w:rPr>
+                <w:rStyle w:val="Lienhypertexte"/>
+                <w:noProof/>
+              </w:rPr>
+              <w:t>Threads Posix</w:t>
+            </w:r>
+            <w:r>
+              <w:rPr>
+                <w:noProof/>
+                <w:webHidden/>
+              </w:rPr>
+              <w:tab/>
+            </w:r>
+            <w:r>
+              <w:rPr>
+                <w:noProof/>
+                <w:webHidden/>
+              </w:rPr>
+              <w:fldChar w:fldCharType="begin"/>
+            </w:r>
+            <w:r>
+              <w:rPr>
+                <w:noProof/>
+                <w:webHidden/>
+              </w:rPr>
+              <w:instrText xml:space="preserve"> PAGEREF _Toc450223324 \h </w:instrText>
+            </w:r>
+            <w:r>
+              <w:rPr>
+                <w:noProof/>
+                <w:webHidden/>
+              </w:rPr>
+            </w:r>
+            <w:r>
+              <w:rPr>
+                <w:noProof/>
+                <w:webHidden/>
+              </w:rPr>
+              <w:fldChar w:fldCharType="separate"/>
+            </w:r>
+            <w:r>
+              <w:rPr>
+                <w:noProof/>
+                <w:webHidden/>
+              </w:rPr>
+              <w:t>2</w:t>
+            </w:r>
+            <w:r>
+              <w:rPr>
+                <w:noProof/>
+                <w:webHidden/>
+              </w:rPr>
+              <w:fldChar w:fldCharType="end"/>
+            </w:r>
+          </w:hyperlink>
         </w:p>
         <w:p>
           <w:pPr>
@@ -839,12 +797,12 @@
       <w:pPr>
         <w:pStyle w:val="Titre1"/>
       </w:pPr>
-      <w:bookmarkStart w:id="1" w:name="_Toc450223324"/>
+      <w:bookmarkStart w:id="0" w:name="_Toc450223324"/>
       <w:r>
         <w:lastRenderedPageBreak/>
         <w:t>Threads Posix</w:t>
       </w:r>
-      <w:bookmarkEnd w:id="1"/>
+      <w:bookmarkEnd w:id="0"/>
     </w:p>
     <w:p>
       <w:r>
@@ -864,22 +822,7 @@
     </w:p>
     <w:p>
       <w:r>
-        <w:t>Un</w:t>
-      </w:r>
-      <w:r>
-        <w:t> thread </w:t>
-      </w:r>
-      <w:r>
-        <w:t>ou</w:t>
-      </w:r>
-      <w:r>
-        <w:t> </w:t>
-      </w:r>
-      <w:r>
-        <w:t>fil (d'exécution) est similaire à un</w:t>
-      </w:r>
-      <w:r>
-        <w:t> </w:t>
+        <w:t>Un thread ou fil (d'exécution) est similaire à un </w:t>
       </w:r>
       <w:hyperlink r:id="rId7" w:tooltip="Processus (informatique)" w:history="1">
         <w:r>
@@ -887,13 +830,7 @@
         </w:r>
       </w:hyperlink>
       <w:r>
-        <w:t> </w:t>
-      </w:r>
-      <w:r>
-        <w:t>car tous deux représentent l'exécution d'un ensemble d'instructions du</w:t>
-      </w:r>
-      <w:r>
-        <w:t> </w:t>
+        <w:t> car tous deux représentent l'exécution d'un ensemble d'instructions du </w:t>
       </w:r>
       <w:hyperlink r:id="rId8" w:tooltip="Langage machine" w:history="1">
         <w:r>
@@ -901,13 +838,7 @@
         </w:r>
       </w:hyperlink>
       <w:r>
-        <w:t> </w:t>
-      </w:r>
-      <w:r>
-        <w:t>d'un</w:t>
-      </w:r>
-      <w:r>
-        <w:t> </w:t>
+        <w:t> d'un </w:t>
       </w:r>
       <w:hyperlink r:id="rId9" w:tooltip="Processeur" w:history="1">
         <w:r>
@@ -915,10 +846,7 @@
         </w:r>
       </w:hyperlink>
       <w:r>
-        <w:t>. Du point de vue de l'utilisateur, ces exécutions semblent se dérouler en</w:t>
-      </w:r>
-      <w:r>
-        <w:t> </w:t>
+        <w:t>. Du point de vue de l'utilisateur, ces exécutions semblent se dérouler en </w:t>
       </w:r>
       <w:hyperlink r:id="rId10" w:tooltip="Parallélisme (informatique)" w:history="1">
         <w:r>
@@ -926,10 +854,7 @@
         </w:r>
       </w:hyperlink>
       <w:r>
-        <w:t>. Toutefois, là où chaque processus possède sa propre</w:t>
-      </w:r>
-      <w:r>
-        <w:t> </w:t>
+        <w:t>. Toutefois, là où chaque processus possède sa propre </w:t>
       </w:r>
       <w:hyperlink r:id="rId11" w:tooltip="Mémoire virtuelle" w:history="1">
         <w:r>
@@ -937,22 +862,7 @@
         </w:r>
       </w:hyperlink>
       <w:r>
-        <w:t>, les</w:t>
-      </w:r>
-      <w:r>
-        <w:t> threads </w:t>
-      </w:r>
-      <w:r>
-        <w:t>d'un même processus se partagent sa mémoire virtuelle. Par contre, tous les</w:t>
-      </w:r>
-      <w:r>
-        <w:t> threads </w:t>
-      </w:r>
-      <w:r>
-        <w:t>possèdent leur propre</w:t>
-      </w:r>
-      <w:r>
-        <w:t> </w:t>
+        <w:t>, les threads d'un même processus se partagent sa mémoire virtuelle. Par contre, tous les threads possèdent leur propre </w:t>
       </w:r>
       <w:hyperlink r:id="rId12" w:tooltip="Pile d'exécution" w:history="1">
         <w:r>
@@ -2131,11 +2041,11 @@
       <w:pPr>
         <w:pStyle w:val="Titre1"/>
       </w:pPr>
-      <w:bookmarkStart w:id="2" w:name="_Toc450223325"/>
+      <w:bookmarkStart w:id="1" w:name="_Toc450223325"/>
       <w:r>
         <w:t>Implémentation</w:t>
       </w:r>
-      <w:bookmarkEnd w:id="2"/>
+      <w:bookmarkEnd w:id="1"/>
     </w:p>
     <w:p>
       <w:r>
@@ -2187,11 +2097,11 @@
       <w:pPr>
         <w:pStyle w:val="Titre2"/>
       </w:pPr>
-      <w:bookmarkStart w:id="3" w:name="_Toc450223326"/>
+      <w:bookmarkStart w:id="2" w:name="_Toc450223326"/>
       <w:r>
         <w:t>Différence avec/sans threads</w:t>
       </w:r>
-      <w:bookmarkEnd w:id="3"/>
+      <w:bookmarkEnd w:id="2"/>
     </w:p>
     <w:p>
       <w:r>
@@ -2261,11 +2171,11 @@
       <w:pPr>
         <w:pStyle w:val="Titre2"/>
       </w:pPr>
-      <w:bookmarkStart w:id="4" w:name="_Toc450223327"/>
+      <w:bookmarkStart w:id="3" w:name="_Toc450223327"/>
       <w:r>
         <w:t>Visualisation deux threads sur une même ressource</w:t>
       </w:r>
-      <w:bookmarkEnd w:id="4"/>
+      <w:bookmarkEnd w:id="3"/>
     </w:p>
     <w:p>
       <w:r>
@@ -2318,24 +2228,84 @@
         </w:drawing>
       </w:r>
     </w:p>
-    <w:p/>
     <w:p>
       <w:pPr>
         <w:pStyle w:val="Titre2"/>
       </w:pPr>
-      <w:bookmarkStart w:id="5" w:name="_Toc450223328"/>
+      <w:bookmarkStart w:id="4" w:name="_Toc450223328"/>
       <w:r>
         <w:t>Visualisation deux threads de manière sécurisé</w:t>
       </w:r>
+      <w:bookmarkEnd w:id="4"/>
+    </w:p>
+    <w:p>
+      <w:r>
+        <w:t xml:space="preserve">Utilisation de la méthode </w:t>
+      </w:r>
+      <w:proofErr w:type="spellStart"/>
+      <w:r>
+        <w:t>join</w:t>
+      </w:r>
+      <w:proofErr w:type="spellEnd"/>
+      <w:r>
+        <w:t xml:space="preserve"> permet de bloquer l’appel à la méthode d’addition tant qu’un thread travaille à l’intérieur de celle-ci</w:t>
+      </w:r>
+      <w:r>
+        <w:t>.</w:t>
+      </w:r>
+    </w:p>
+    <w:p>
+      <w:bookmarkStart w:id="5" w:name="_GoBack"/>
+      <w:r>
+        <w:rPr>
+          <w:noProof/>
+          <w:lang w:eastAsia="fr-CH"/>
+        </w:rPr>
+        <w:drawing>
+          <wp:inline distT="0" distB="0" distL="0" distR="0" wp14:anchorId="0C753DAD" wp14:editId="29356995">
+            <wp:extent cx="1317040" cy="2872740"/>
+            <wp:effectExtent l="0" t="0" r="0" b="3810"/>
+            <wp:docPr id="3" name="Image 3"/>
+            <wp:cNvGraphicFramePr>
+              <a:graphicFrameLocks xmlns:a="http://schemas.openxmlformats.org/drawingml/2006/main" noChangeAspect="1"/>
+            </wp:cNvGraphicFramePr>
+            <a:graphic xmlns:a="http://schemas.openxmlformats.org/drawingml/2006/main">
+              <a:graphicData uri="http://schemas.openxmlformats.org/drawingml/2006/picture">
+                <pic:pic xmlns:pic="http://schemas.openxmlformats.org/drawingml/2006/picture">
+                  <pic:nvPicPr>
+                    <pic:cNvPr id="1" name=""/>
+                    <pic:cNvPicPr/>
+                  </pic:nvPicPr>
+                  <pic:blipFill>
+                    <a:blip r:embed="rId16"/>
+                    <a:stretch>
+                      <a:fillRect/>
+                    </a:stretch>
+                  </pic:blipFill>
+                  <pic:spPr>
+                    <a:xfrm>
+                      <a:off x="0" y="0"/>
+                      <a:ext cx="1338653" cy="2919882"/>
+                    </a:xfrm>
+                    <a:prstGeom prst="rect">
+                      <a:avLst/>
+                    </a:prstGeom>
+                  </pic:spPr>
+                </pic:pic>
+              </a:graphicData>
+            </a:graphic>
+          </wp:inline>
+        </w:drawing>
+      </w:r>
       <w:bookmarkEnd w:id="5"/>
     </w:p>
-    <w:p/>
     <w:p>
       <w:pPr>
         <w:pStyle w:val="Titre1"/>
       </w:pPr>
       <w:bookmarkStart w:id="6" w:name="_Toc450223329"/>
       <w:r>
+        <w:lastRenderedPageBreak/>
         <w:t>Conclusion</w:t>
       </w:r>
       <w:bookmarkEnd w:id="6"/>
@@ -3207,19 +3177,19 @@
 
 <file path=word/glossary/fontTable.xml><?xml version="1.0" encoding="utf-8"?>
 <w:fonts xmlns:mc="http://schemas.openxmlformats.org/markup-compatibility/2006" xmlns:r="http://schemas.openxmlformats.org/officeDocument/2006/relationships" xmlns:w="http://schemas.openxmlformats.org/wordprocessingml/2006/main" xmlns:w14="http://schemas.microsoft.com/office/word/2010/wordml" xmlns:w15="http://schemas.microsoft.com/office/word/2012/wordml" mc:Ignorable="w14 w15">
+  <w:font w:name="Calibri">
+    <w:panose1 w:val="020F0502020204030204"/>
+    <w:charset w:val="00"/>
+    <w:family w:val="swiss"/>
+    <w:pitch w:val="variable"/>
+    <w:sig w:usb0="E00002FF" w:usb1="4000ACFF" w:usb2="00000001" w:usb3="00000000" w:csb0="0000019F" w:csb1="00000000"/>
+  </w:font>
   <w:font w:name="Times New Roman">
     <w:panose1 w:val="02020603050405020304"/>
     <w:charset w:val="00"/>
     <w:family w:val="roman"/>
     <w:pitch w:val="variable"/>
     <w:sig w:usb0="E0002EFF" w:usb1="C0007843" w:usb2="00000009" w:usb3="00000000" w:csb0="000001FF" w:csb1="00000000"/>
-  </w:font>
-  <w:font w:name="Calibri">
-    <w:panose1 w:val="020F0502020204030204"/>
-    <w:charset w:val="00"/>
-    <w:family w:val="swiss"/>
-    <w:pitch w:val="variable"/>
-    <w:sig w:usb0="E00002FF" w:usb1="4000ACFF" w:usb2="00000001" w:usb3="00000000" w:csb0="0000019F" w:csb1="00000000"/>
   </w:font>
   <w:font w:name="Calibri Light">
     <w:panose1 w:val="020F0302020204030204"/>
@@ -3254,8 +3224,10 @@
   </w:compat>
   <w:rsids>
     <w:rsidRoot w:val="002036D0"/>
+    <w:rsid w:val="000C0666"/>
     <w:rsid w:val="002036D0"/>
     <w:rsid w:val="008F729A"/>
+    <w:rsid w:val="00AC2DA1"/>
   </w:rsids>
   <m:mathPr>
     <m:mathFont m:val="Cambria Math"/>
@@ -4014,7 +3986,7 @@
 </file>
 
 <file path=customXml/itemProps2.xml><?xml version="1.0" encoding="utf-8"?>
-<ds:datastoreItem xmlns:ds="http://schemas.openxmlformats.org/officeDocument/2006/customXml" ds:itemID="{8E1B267D-1C5E-4FB6-B683-70DEEF60F394}">
+<ds:datastoreItem xmlns:ds="http://schemas.openxmlformats.org/officeDocument/2006/customXml" ds:itemID="{DBD6A4BD-7549-40E6-816A-6222A6DA8963}">
   <ds:schemaRefs>
     <ds:schemaRef ds:uri="http://schemas.openxmlformats.org/officeDocument/2006/bibliography"/>
   </ds:schemaRefs>

</xml_diff>